<commit_message>
WIP: Added identity using Auth0
</commit_message>
<xml_diff>
--- a/Notes.docx
+++ b/Notes.docx
@@ -20,7 +20,15 @@
     </w:p>
     <w:p>
       <w:r>
-        <w:t xml:space="preserve">The project builds a single page application (SPA) using the tools provided in the F# ecosystem. Goals are to have the majority of the app as client side javascript (compiled from F# using Fable </w:t>
+        <w:t xml:space="preserve">The project builds a single page application (SPA) using the tools provided in the F# ecosystem. Goals are to have the majority of the app as client side </w:t>
+      </w:r>
+      <w:proofErr w:type="spellStart"/>
+      <w:r>
+        <w:t>javascript</w:t>
+      </w:r>
+      <w:proofErr w:type="spellEnd"/>
+      <w:r>
+        <w:t xml:space="preserve"> (compiled from F# using Fable </w:t>
       </w:r>
       <w:hyperlink r:id="rId5" w:history="1">
         <w:r>
@@ -105,8 +113,13 @@
           <w:numId w:val="1"/>
         </w:numPr>
       </w:pPr>
-      <w:r>
-        <w:t>Ionide-FAKE</w:t>
+      <w:proofErr w:type="spellStart"/>
+      <w:r>
+        <w:t>Ionide</w:t>
+      </w:r>
+      <w:proofErr w:type="spellEnd"/>
+      <w:r>
+        <w:t>-FAKE</w:t>
       </w:r>
     </w:p>
     <w:p>
@@ -117,9 +130,11 @@
           <w:numId w:val="1"/>
         </w:numPr>
       </w:pPr>
+      <w:proofErr w:type="spellStart"/>
       <w:r>
         <w:t>Ionide-fsharp</w:t>
       </w:r>
+      <w:proofErr w:type="spellEnd"/>
     </w:p>
     <w:p>
       <w:pPr>
@@ -129,9 +144,11 @@
           <w:numId w:val="1"/>
         </w:numPr>
       </w:pPr>
+      <w:proofErr w:type="spellStart"/>
       <w:r>
         <w:t>Ionide-paket</w:t>
       </w:r>
+      <w:proofErr w:type="spellEnd"/>
     </w:p>
     <w:p>
       <w:pPr>
@@ -187,8 +204,13 @@
     </w:p>
     <w:p>
       <w:r>
-        <w:t>Node js</w:t>
-      </w:r>
+        <w:t xml:space="preserve">Node </w:t>
+      </w:r>
+      <w:proofErr w:type="spellStart"/>
+      <w:r>
+        <w:t>js</w:t>
+      </w:r>
+      <w:proofErr w:type="spellEnd"/>
       <w:r>
         <w:t xml:space="preserve"> </w:t>
       </w:r>
@@ -255,8 +277,13 @@
     </w:p>
     <w:p>
       <w:r>
-        <w:t>.gitattributes</w:t>
-      </w:r>
+        <w:t>.</w:t>
+      </w:r>
+      <w:proofErr w:type="spellStart"/>
+      <w:r>
+        <w:t>gitattributes</w:t>
+      </w:r>
+      <w:proofErr w:type="spellEnd"/>
     </w:p>
     <w:p>
       <w:r>
@@ -271,16 +298,36 @@
         </w:r>
       </w:hyperlink>
       <w:r>
-        <w:t xml:space="preserve"> (copied from Feliz template)</w:t>
-      </w:r>
-      <w:r>
-        <w:t xml:space="preserve"> Defining attributes per path</w:t>
-      </w:r>
-    </w:p>
-    <w:p>
-      <w:r>
-        <w:t>.gitignore</w:t>
-      </w:r>
+        <w:t xml:space="preserve"> (copied from </w:t>
+      </w:r>
+      <w:proofErr w:type="spellStart"/>
+      <w:r>
+        <w:t>Feliz</w:t>
+      </w:r>
+      <w:proofErr w:type="spellEnd"/>
+      <w:r>
+        <w:t xml:space="preserve"> template)</w:t>
+      </w:r>
+      <w:r>
+        <w:t xml:space="preserve"> Defining attributes per </w:t>
+      </w:r>
+      <w:proofErr w:type="gramStart"/>
+      <w:r>
+        <w:t>path</w:t>
+      </w:r>
+      <w:proofErr w:type="gramEnd"/>
+    </w:p>
+    <w:p>
+      <w:proofErr w:type="gramStart"/>
+      <w:r>
+        <w:t>.</w:t>
+      </w:r>
+      <w:proofErr w:type="spellStart"/>
+      <w:r>
+        <w:t>gitignore</w:t>
+      </w:r>
+      <w:proofErr w:type="spellEnd"/>
+      <w:proofErr w:type="gramEnd"/>
     </w:p>
     <w:p>
       <w:r>
@@ -295,46 +342,113 @@
         </w:r>
       </w:hyperlink>
       <w:r>
-        <w:t xml:space="preserve"> (copied from Feliz template)</w:t>
-      </w:r>
-      <w:r>
-        <w:t xml:space="preserve"> Specifies intentionally untracked files to ignore</w:t>
-      </w:r>
+        <w:t xml:space="preserve"> (copied from </w:t>
+      </w:r>
+      <w:proofErr w:type="spellStart"/>
+      <w:r>
+        <w:t>Feliz</w:t>
+      </w:r>
+      <w:proofErr w:type="spellEnd"/>
+      <w:r>
+        <w:t xml:space="preserve"> template)</w:t>
+      </w:r>
+      <w:r>
+        <w:t xml:space="preserve"> Specifies intentionally untracked files to </w:t>
+      </w:r>
+      <w:proofErr w:type="gramStart"/>
+      <w:r>
+        <w:t>ignore</w:t>
+      </w:r>
+      <w:proofErr w:type="gramEnd"/>
     </w:p>
     <w:p>
       <w:pPr>
         <w:pStyle w:val="Code"/>
       </w:pPr>
+      <w:proofErr w:type="spellStart"/>
+      <w:proofErr w:type="gramStart"/>
       <w:r>
         <w:t>package.json</w:t>
       </w:r>
-    </w:p>
-    <w:p>
-      <w:r>
-        <w:t xml:space="preserve">Stores all javascript packages. </w:t>
+      <w:proofErr w:type="spellEnd"/>
+      <w:proofErr w:type="gramEnd"/>
+    </w:p>
+    <w:p>
+      <w:r>
+        <w:t xml:space="preserve">Stores all </w:t>
+      </w:r>
+      <w:proofErr w:type="spellStart"/>
+      <w:r>
+        <w:t>javascript</w:t>
+      </w:r>
+      <w:proofErr w:type="spellEnd"/>
+      <w:r>
+        <w:t xml:space="preserve"> packages. </w:t>
       </w:r>
       <w:r>
         <w:t xml:space="preserve">Create with </w:t>
       </w:r>
+      <w:proofErr w:type="spellStart"/>
       <w:r>
         <w:rPr>
           <w:rStyle w:val="CodeChar"/>
         </w:rPr>
-        <w:t>npm init</w:t>
-      </w:r>
-    </w:p>
-    <w:p>
-      <w:r>
-        <w:t xml:space="preserve">Use </w:t>
-      </w:r>
+        <w:t>npm</w:t>
+      </w:r>
+      <w:proofErr w:type="spellEnd"/>
       <w:r>
         <w:rPr>
           <w:rStyle w:val="CodeChar"/>
         </w:rPr>
-        <w:t>npm install</w:t>
-      </w:r>
-      <w:r>
-        <w:t xml:space="preserve"> to install javascript packages into the node_modules </w:t>
+        <w:t xml:space="preserve"> </w:t>
+      </w:r>
+      <w:proofErr w:type="spellStart"/>
+      <w:proofErr w:type="gramStart"/>
+      <w:r>
+        <w:rPr>
+          <w:rStyle w:val="CodeChar"/>
+        </w:rPr>
+        <w:t>init</w:t>
+      </w:r>
+      <w:proofErr w:type="spellEnd"/>
+      <w:proofErr w:type="gramEnd"/>
+    </w:p>
+    <w:p>
+      <w:r>
+        <w:t xml:space="preserve">Use </w:t>
+      </w:r>
+      <w:proofErr w:type="spellStart"/>
+      <w:r>
+        <w:rPr>
+          <w:rStyle w:val="CodeChar"/>
+        </w:rPr>
+        <w:t>npm</w:t>
+      </w:r>
+      <w:proofErr w:type="spellEnd"/>
+      <w:r>
+        <w:rPr>
+          <w:rStyle w:val="CodeChar"/>
+        </w:rPr>
+        <w:t xml:space="preserve"> install</w:t>
+      </w:r>
+      <w:r>
+        <w:t xml:space="preserve"> to install </w:t>
+      </w:r>
+      <w:proofErr w:type="spellStart"/>
+      <w:r>
+        <w:t>javascript</w:t>
+      </w:r>
+      <w:proofErr w:type="spellEnd"/>
+      <w:r>
+        <w:t xml:space="preserve"> packages into the </w:t>
+      </w:r>
+      <w:proofErr w:type="spellStart"/>
+      <w:r>
+        <w:t>node_modules</w:t>
+      </w:r>
+      <w:proofErr w:type="spellEnd"/>
+      <w:r>
+        <w:t xml:space="preserve"> </w:t>
       </w:r>
       <w:r>
         <w:t>folder</w:t>
@@ -342,22 +456,34 @@
       <w:r>
         <w:t xml:space="preserve">. Note node modules with fable bindings should be installed with </w:t>
       </w:r>
+      <w:proofErr w:type="spellStart"/>
+      <w:proofErr w:type="gramStart"/>
       <w:r>
         <w:rPr>
           <w:rStyle w:val="CodeChar"/>
         </w:rPr>
         <w:t>femto</w:t>
       </w:r>
+      <w:proofErr w:type="spellEnd"/>
+      <w:proofErr w:type="gramEnd"/>
     </w:p>
     <w:p>
       <w:r>
         <w:t xml:space="preserve">Use </w:t>
       </w:r>
+      <w:proofErr w:type="spellStart"/>
       <w:r>
         <w:rPr>
           <w:rStyle w:val="CodeChar"/>
         </w:rPr>
-        <w:t>npm install</w:t>
+        <w:t>npm</w:t>
+      </w:r>
+      <w:proofErr w:type="spellEnd"/>
+      <w:r>
+        <w:rPr>
+          <w:rStyle w:val="CodeChar"/>
+        </w:rPr>
+        <w:t xml:space="preserve"> install</w:t>
       </w:r>
       <w:r>
         <w:rPr>
@@ -366,8 +492,29 @@
         <w:t xml:space="preserve"> -D</w:t>
       </w:r>
       <w:r>
-        <w:t xml:space="preserve"> to install javascript packages into the node_modules folder</w:t>
-      </w:r>
+        <w:t xml:space="preserve"> to install </w:t>
+      </w:r>
+      <w:proofErr w:type="spellStart"/>
+      <w:r>
+        <w:t>javascript</w:t>
+      </w:r>
+      <w:proofErr w:type="spellEnd"/>
+      <w:r>
+        <w:t xml:space="preserve"> packages into the </w:t>
+      </w:r>
+      <w:proofErr w:type="spellStart"/>
+      <w:r>
+        <w:t>node_modules</w:t>
+      </w:r>
+      <w:proofErr w:type="spellEnd"/>
+      <w:r>
+        <w:t xml:space="preserve"> </w:t>
+      </w:r>
+      <w:proofErr w:type="gramStart"/>
+      <w:r>
+        <w:t>folder</w:t>
+      </w:r>
+      <w:proofErr w:type="gramEnd"/>
     </w:p>
     <w:p/>
     <w:p>
@@ -400,7 +547,15 @@
         <w:t>.</w:t>
       </w:r>
       <w:r>
-        <w:t>\.config\dotnet-tools.json"</w:t>
+        <w:t>\.config\dotnet-</w:t>
+      </w:r>
+      <w:proofErr w:type="spellStart"/>
+      <w:r>
+        <w:t>tools.json</w:t>
+      </w:r>
+      <w:proofErr w:type="spellEnd"/>
+      <w:r>
+        <w:t>"</w:t>
       </w:r>
     </w:p>
     <w:p>
@@ -408,8 +563,13 @@
         <w:pStyle w:val="Code"/>
       </w:pPr>
       <w:r>
-        <w:t>dotnet tool install fable</w:t>
-      </w:r>
+        <w:t xml:space="preserve">dotnet tool install </w:t>
+      </w:r>
+      <w:proofErr w:type="gramStart"/>
+      <w:r>
+        <w:t>fable</w:t>
+      </w:r>
+      <w:proofErr w:type="gramEnd"/>
       <w:r>
         <w:t xml:space="preserve"> </w:t>
       </w:r>
@@ -429,7 +589,15 @@
     </w:p>
     <w:p>
       <w:r>
-        <w:t>Installs Fable (F# -&gt; js compiler)</w:t>
+        <w:t xml:space="preserve">Installs Fable (F# -&gt; </w:t>
+      </w:r>
+      <w:proofErr w:type="spellStart"/>
+      <w:r>
+        <w:t>js</w:t>
+      </w:r>
+      <w:proofErr w:type="spellEnd"/>
+      <w:r>
+        <w:t xml:space="preserve"> compiler)</w:t>
       </w:r>
     </w:p>
     <w:p>
@@ -437,8 +605,15 @@
         <w:pStyle w:val="Code"/>
       </w:pPr>
       <w:r>
-        <w:t>dotnet tool install femto</w:t>
-      </w:r>
+        <w:t xml:space="preserve">dotnet tool install </w:t>
+      </w:r>
+      <w:proofErr w:type="spellStart"/>
+      <w:proofErr w:type="gramStart"/>
+      <w:r>
+        <w:t>femto</w:t>
+      </w:r>
+      <w:proofErr w:type="spellEnd"/>
+      <w:proofErr w:type="gramEnd"/>
       <w:r>
         <w:t xml:space="preserve"> </w:t>
       </w:r>
@@ -458,7 +633,39 @@
     </w:p>
     <w:p>
       <w:r>
-        <w:t>Installs Femto package manager (combines paket, dotnet package manager, with npm, js package manager)</w:t>
+        <w:t xml:space="preserve">Installs </w:t>
+      </w:r>
+      <w:proofErr w:type="spellStart"/>
+      <w:r>
+        <w:t>Femto</w:t>
+      </w:r>
+      <w:proofErr w:type="spellEnd"/>
+      <w:r>
+        <w:t xml:space="preserve"> package manager (combines </w:t>
+      </w:r>
+      <w:proofErr w:type="spellStart"/>
+      <w:r>
+        <w:t>paket</w:t>
+      </w:r>
+      <w:proofErr w:type="spellEnd"/>
+      <w:r>
+        <w:t xml:space="preserve">, dotnet package manager, with </w:t>
+      </w:r>
+      <w:proofErr w:type="spellStart"/>
+      <w:r>
+        <w:t>npm</w:t>
+      </w:r>
+      <w:proofErr w:type="spellEnd"/>
+      <w:r>
+        <w:t xml:space="preserve">, </w:t>
+      </w:r>
+      <w:proofErr w:type="spellStart"/>
+      <w:r>
+        <w:t>js</w:t>
+      </w:r>
+      <w:proofErr w:type="spellEnd"/>
+      <w:r>
+        <w:t xml:space="preserve"> package manager)</w:t>
       </w:r>
     </w:p>
     <w:p>
@@ -466,16 +673,26 @@
         <w:pStyle w:val="Code"/>
       </w:pPr>
       <w:r>
-        <w:t>dotnet tool restore</w:t>
-      </w:r>
+        <w:t xml:space="preserve">dotnet tool </w:t>
+      </w:r>
+      <w:proofErr w:type="gramStart"/>
+      <w:r>
+        <w:t>restore</w:t>
+      </w:r>
+      <w:proofErr w:type="gramEnd"/>
       <w:r>
         <w:t xml:space="preserve"> </w:t>
       </w:r>
     </w:p>
     <w:p>
       <w:r>
-        <w:t>Restores the tools making them available for use</w:t>
-      </w:r>
+        <w:t xml:space="preserve">Restores the tools making them available for </w:t>
+      </w:r>
+      <w:proofErr w:type="gramStart"/>
+      <w:r>
+        <w:t>use</w:t>
+      </w:r>
+      <w:proofErr w:type="gramEnd"/>
     </w:p>
     <w:p>
       <w:pPr>
@@ -490,21 +707,33 @@
         <w:t xml:space="preserve">Stores files to be bundled and made available from </w:t>
       </w:r>
       <w:r>
-        <w:t>azure functions</w:t>
-      </w:r>
-    </w:p>
-    <w:p>
-      <w:r>
-        <w:t>e.g. Favicons for the app</w:t>
+        <w:t xml:space="preserve">azure </w:t>
+      </w:r>
+      <w:proofErr w:type="gramStart"/>
+      <w:r>
+        <w:t>functions</w:t>
+      </w:r>
+      <w:proofErr w:type="gramEnd"/>
+    </w:p>
+    <w:p>
+      <w:proofErr w:type="gramStart"/>
+      <w:r>
+        <w:t>e.g.</w:t>
+      </w:r>
+      <w:proofErr w:type="gramEnd"/>
+      <w:r>
+        <w:t xml:space="preserve"> Favicons for the app</w:t>
       </w:r>
     </w:p>
     <w:p>
       <w:pPr>
         <w:pStyle w:val="Heading2"/>
       </w:pPr>
+      <w:proofErr w:type="spellStart"/>
       <w:r>
         <w:t>Src</w:t>
       </w:r>
+      <w:proofErr w:type="spellEnd"/>
       <w:r>
         <w:t>\shared</w:t>
       </w:r>
@@ -517,28 +746,54 @@
         <w:t>All source code for the app’s operation</w:t>
       </w:r>
       <w:r>
-        <w:t xml:space="preserve"> shared between client and server</w:t>
-      </w:r>
+        <w:t xml:space="preserve"> shared between client and </w:t>
+      </w:r>
+      <w:proofErr w:type="gramStart"/>
+      <w:r>
+        <w:t>server</w:t>
+      </w:r>
+      <w:proofErr w:type="gramEnd"/>
     </w:p>
     <w:p>
       <w:pPr>
         <w:pStyle w:val="Code"/>
       </w:pPr>
       <w:r>
-        <w:t>dotnet new classlib -lang F#</w:t>
+        <w:t xml:space="preserve">dotnet new </w:t>
+      </w:r>
+      <w:proofErr w:type="spellStart"/>
+      <w:r>
+        <w:t>classlib</w:t>
+      </w:r>
+      <w:proofErr w:type="spellEnd"/>
+      <w:r>
+        <w:t xml:space="preserve"> -lang F#</w:t>
       </w:r>
     </w:p>
     <w:p>
       <w:pPr>
         <w:pStyle w:val="Heading2"/>
       </w:pPr>
-      <w:r>
-        <w:t>Src\client folder</w:t>
-      </w:r>
-    </w:p>
-    <w:p>
-      <w:r>
-        <w:t xml:space="preserve">All source code for the app’s operation on the client. All code here will be compiled to js only and run on the browser. </w:t>
+      <w:proofErr w:type="spellStart"/>
+      <w:r>
+        <w:t>Src</w:t>
+      </w:r>
+      <w:proofErr w:type="spellEnd"/>
+      <w:r>
+        <w:t>\client folder</w:t>
+      </w:r>
+    </w:p>
+    <w:p>
+      <w:r>
+        <w:t xml:space="preserve">All source code for the app’s operation on the client. All code here will be compiled to </w:t>
+      </w:r>
+      <w:proofErr w:type="spellStart"/>
+      <w:r>
+        <w:t>js</w:t>
+      </w:r>
+      <w:proofErr w:type="spellEnd"/>
+      <w:r>
+        <w:t xml:space="preserve"> only and run on the browser. </w:t>
       </w:r>
     </w:p>
     <w:p>
@@ -546,12 +801,46 @@
         <w:pStyle w:val="Code"/>
       </w:pPr>
       <w:r>
-        <w:t>dotnet new classlib -lang F#</w:t>
-      </w:r>
-    </w:p>
-    <w:p>
-      <w:r>
-        <w:t>Install client packages (femto also installs npm packages to package.json)</w:t>
+        <w:t xml:space="preserve">dotnet new </w:t>
+      </w:r>
+      <w:proofErr w:type="spellStart"/>
+      <w:r>
+        <w:t>classlib</w:t>
+      </w:r>
+      <w:proofErr w:type="spellEnd"/>
+      <w:r>
+        <w:t xml:space="preserve"> -lang F#</w:t>
+      </w:r>
+    </w:p>
+    <w:p>
+      <w:r>
+        <w:t>Install client packages (</w:t>
+      </w:r>
+      <w:proofErr w:type="spellStart"/>
+      <w:r>
+        <w:t>femto</w:t>
+      </w:r>
+      <w:proofErr w:type="spellEnd"/>
+      <w:r>
+        <w:t xml:space="preserve"> also installs </w:t>
+      </w:r>
+      <w:proofErr w:type="spellStart"/>
+      <w:r>
+        <w:t>npm</w:t>
+      </w:r>
+      <w:proofErr w:type="spellEnd"/>
+      <w:r>
+        <w:t xml:space="preserve"> packages to </w:t>
+      </w:r>
+      <w:proofErr w:type="spellStart"/>
+      <w:proofErr w:type="gramStart"/>
+      <w:r>
+        <w:t>package.json</w:t>
+      </w:r>
+      <w:proofErr w:type="spellEnd"/>
+      <w:proofErr w:type="gramEnd"/>
+      <w:r>
+        <w:t>)</w:t>
       </w:r>
     </w:p>
     <w:p>
@@ -559,31 +848,67 @@
         <w:pStyle w:val="Code"/>
       </w:pPr>
       <w:r>
-        <w:t>dotnet femto install Feliz.MaterialUI</w:t>
-      </w:r>
+        <w:t xml:space="preserve">dotnet </w:t>
+      </w:r>
+      <w:proofErr w:type="spellStart"/>
+      <w:r>
+        <w:t>femto</w:t>
+      </w:r>
+      <w:proofErr w:type="spellEnd"/>
+      <w:r>
+        <w:t xml:space="preserve"> install </w:t>
+      </w:r>
+      <w:proofErr w:type="spellStart"/>
+      <w:r>
+        <w:t>Feliz.MaterialUI</w:t>
+      </w:r>
+      <w:proofErr w:type="spellEnd"/>
     </w:p>
     <w:p>
       <w:pPr>
         <w:pStyle w:val="Code"/>
       </w:pPr>
       <w:r>
-        <w:t>dotnet femto install Fable.DateFunctions</w:t>
-      </w:r>
+        <w:t xml:space="preserve">dotnet </w:t>
+      </w:r>
+      <w:proofErr w:type="spellStart"/>
+      <w:r>
+        <w:t>femto</w:t>
+      </w:r>
+      <w:proofErr w:type="spellEnd"/>
+      <w:r>
+        <w:t xml:space="preserve"> install </w:t>
+      </w:r>
+      <w:proofErr w:type="spellStart"/>
+      <w:r>
+        <w:t>Fable.DateFunctions</w:t>
+      </w:r>
+      <w:proofErr w:type="spellEnd"/>
     </w:p>
     <w:p>
       <w:pPr>
         <w:pStyle w:val="Code"/>
       </w:pPr>
       <w:r>
-        <w:t>dotnet add package Feliz.Router</w:t>
-      </w:r>
+        <w:t xml:space="preserve">dotnet add package </w:t>
+      </w:r>
+      <w:proofErr w:type="spellStart"/>
+      <w:r>
+        <w:t>Feliz.Router</w:t>
+      </w:r>
+      <w:proofErr w:type="spellEnd"/>
     </w:p>
     <w:p>
       <w:pPr>
         <w:pStyle w:val="Heading2"/>
       </w:pPr>
-      <w:r>
-        <w:t>Src\server folder</w:t>
+      <w:proofErr w:type="spellStart"/>
+      <w:r>
+        <w:t>Src</w:t>
+      </w:r>
+      <w:proofErr w:type="spellEnd"/>
+      <w:r>
+        <w:t>\server folder</w:t>
       </w:r>
     </w:p>
     <w:p>
@@ -595,27 +920,79 @@
       <w:pPr>
         <w:pStyle w:val="Code"/>
       </w:pPr>
-      <w:r>
-        <w:t>func init</w:t>
-      </w:r>
-    </w:p>
-    <w:p>
-      <w:r>
-        <w:t>Change the create csproj to fsproj. Delete .gitignore</w:t>
-      </w:r>
+      <w:proofErr w:type="spellStart"/>
+      <w:r>
+        <w:t>func</w:t>
+      </w:r>
+      <w:proofErr w:type="spellEnd"/>
+      <w:r>
+        <w:t xml:space="preserve"> </w:t>
+      </w:r>
+      <w:proofErr w:type="spellStart"/>
+      <w:r>
+        <w:t>init</w:t>
+      </w:r>
+      <w:proofErr w:type="spellEnd"/>
+    </w:p>
+    <w:p>
+      <w:r>
+        <w:t xml:space="preserve">Change the create </w:t>
+      </w:r>
+      <w:proofErr w:type="spellStart"/>
+      <w:r>
+        <w:t>csproj</w:t>
+      </w:r>
+      <w:proofErr w:type="spellEnd"/>
+      <w:r>
+        <w:t xml:space="preserve"> to </w:t>
+      </w:r>
+      <w:proofErr w:type="spellStart"/>
+      <w:r>
+        <w:t>fsproj</w:t>
+      </w:r>
+      <w:proofErr w:type="spellEnd"/>
+      <w:r>
+        <w:t xml:space="preserve">. </w:t>
+      </w:r>
+      <w:proofErr w:type="gramStart"/>
+      <w:r>
+        <w:t>Delete .</w:t>
+      </w:r>
+      <w:proofErr w:type="spellStart"/>
+      <w:r>
+        <w:t>gitignore</w:t>
+      </w:r>
+      <w:proofErr w:type="spellEnd"/>
+      <w:proofErr w:type="gramEnd"/>
     </w:p>
     <w:p>
       <w:r>
         <w:t xml:space="preserve">Note </w:t>
       </w:r>
+      <w:proofErr w:type="spellStart"/>
       <w:r>
         <w:rPr>
           <w:rStyle w:val="CodeChar"/>
         </w:rPr>
-        <w:t>func new --language F#</w:t>
-      </w:r>
-      <w:r>
-        <w:t xml:space="preserve"> Doesn’t work</w:t>
+        <w:t>func</w:t>
+      </w:r>
+      <w:proofErr w:type="spellEnd"/>
+      <w:r>
+        <w:rPr>
+          <w:rStyle w:val="CodeChar"/>
+        </w:rPr>
+        <w:t xml:space="preserve"> new --language F#</w:t>
+      </w:r>
+      <w:r>
+        <w:t xml:space="preserve"> </w:t>
+      </w:r>
+      <w:proofErr w:type="gramStart"/>
+      <w:r>
+        <w:t>Doesn’t</w:t>
+      </w:r>
+      <w:proofErr w:type="gramEnd"/>
+      <w:r>
+        <w:t xml:space="preserve"> work</w:t>
       </w:r>
     </w:p>
     <w:p/>
@@ -677,8 +1054,13 @@
         <w:pStyle w:val="Code"/>
       </w:pPr>
       <w:r>
-        <w:t>dotnet new sln</w:t>
-      </w:r>
+        <w:t xml:space="preserve">dotnet new </w:t>
+      </w:r>
+      <w:proofErr w:type="spellStart"/>
+      <w:r>
+        <w:t>sln</w:t>
+      </w:r>
+      <w:proofErr w:type="spellEnd"/>
     </w:p>
     <w:p>
       <w:hyperlink r:id="rId18" w:history="1">
@@ -695,7 +1077,15 @@
     </w:p>
     <w:p>
       <w:r>
-        <w:t>Stores all of the project files</w:t>
+        <w:t xml:space="preserve">Stores </w:t>
+      </w:r>
+      <w:proofErr w:type="gramStart"/>
+      <w:r>
+        <w:t>all of</w:t>
+      </w:r>
+      <w:proofErr w:type="gramEnd"/>
+      <w:r>
+        <w:t xml:space="preserve"> the project files</w:t>
       </w:r>
     </w:p>
     <w:p/>
@@ -705,8 +1095,13 @@
         <w:pStyle w:val="Heading2"/>
       </w:pPr>
       <w:r>
-        <w:t>Auto generated</w:t>
-      </w:r>
+        <w:t xml:space="preserve">Auto </w:t>
+      </w:r>
+      <w:proofErr w:type="gramStart"/>
+      <w:r>
+        <w:t>generated</w:t>
+      </w:r>
+      <w:proofErr w:type="gramEnd"/>
     </w:p>
     <w:p>
       <w:pPr>
@@ -716,9 +1111,16 @@
           <w:numId w:val="2"/>
         </w:numPr>
       </w:pPr>
-      <w:r>
-        <w:t>.ionide</w:t>
-      </w:r>
+      <w:proofErr w:type="gramStart"/>
+      <w:r>
+        <w:t>.</w:t>
+      </w:r>
+      <w:proofErr w:type="spellStart"/>
+      <w:r>
+        <w:t>ionide</w:t>
+      </w:r>
+      <w:proofErr w:type="spellEnd"/>
+      <w:proofErr w:type="gramEnd"/>
       <w:r>
         <w:t xml:space="preserve"> folder</w:t>
       </w:r>
@@ -731,21 +1133,31 @@
           <w:numId w:val="2"/>
         </w:numPr>
       </w:pPr>
+      <w:proofErr w:type="spellStart"/>
       <w:r>
         <w:t>node_modules</w:t>
       </w:r>
+      <w:proofErr w:type="spellEnd"/>
       <w:r>
         <w:t xml:space="preserve"> folder</w:t>
       </w:r>
     </w:p>
-    <w:p>
-      <w:pPr>
-        <w:pStyle w:val="ListParagraph"/>
-        <w:numPr>
-          <w:ilvl w:val="0"/>
-          <w:numId w:val="2"/>
-        </w:numPr>
-      </w:pPr>
+    <w:p/>
+    <w:p>
+      <w:r>
+        <w:t xml:space="preserve">Material Icons </w:t>
+      </w:r>
+      <w:hyperlink r:id="rId19" w:history="1">
+        <w:r>
+          <w:rPr>
+            <w:rStyle w:val="Hyperlink"/>
+          </w:rPr>
+          <w:t>https://material.io/resources/icons/?search=user&amp;style=baseline</w:t>
+        </w:r>
+      </w:hyperlink>
+      <w:r>
+        <w:t xml:space="preserve"> </w:t>
+      </w:r>
     </w:p>
     <w:sectPr>
       <w:pgSz w:w="11906" w:h="16838"/>
@@ -1439,6 +1851,7 @@
   <w:style w:type="character" w:default="1" w:styleId="DefaultParagraphFont">
     <w:name w:val="Default Paragraph Font"/>
     <w:uiPriority w:val="1"/>
+    <w:semiHidden/>
     <w:unhideWhenUsed/>
   </w:style>
   <w:style w:type="table" w:default="1" w:styleId="TableNormal">

</xml_diff>